<commit_message>
Documentation: Test documents updated.
</commit_message>
<xml_diff>
--- a/Dokumentation/Testdokumente/Doc Dateien/Testplan.docx
+++ b/Dokumentation/Testdokumente/Doc Dateien/Testplan.docx
@@ -117,13 +117,33 @@
       </w:r>
       <w:proofErr w:type="spellEnd"/>
       <w:r>
-        <w:t xml:space="preserve">: Emre </w:t>
+        <w:t xml:space="preserve">: </w:t>
+      </w:r>
+      <w:r>
+        <w:rPr>
+          <w:strike/>
+        </w:rPr>
+        <w:t xml:space="preserve">Emre </w:t>
       </w:r>
       <w:proofErr w:type="spellStart"/>
       <w:r>
+        <w:rPr>
+          <w:strike/>
+        </w:rPr>
         <w:t>Diker</w:t>
       </w:r>
       <w:proofErr w:type="spellEnd"/>
+      <w:r>
+        <w:t xml:space="preserve"> </w:t>
+      </w:r>
+      <w:r>
+        <w:t xml:space="preserve">Metin </w:t>
+      </w:r>
+      <w:proofErr w:type="spellStart"/>
+      <w:r>
+        <w:t>Ljapo</w:t>
+      </w:r>
+      <w:proofErr w:type="spellEnd"/>
     </w:p>
     <w:p>
       <w:pPr>
@@ -136,6 +156,9 @@
       <w:proofErr w:type="spellEnd"/>
       <w:r>
         <w:t>:</w:t>
+      </w:r>
+      <w:r>
+        <w:t xml:space="preserve"> Patrick Neubauer</w:t>
       </w:r>
     </w:p>
     <w:p>
@@ -206,7 +229,7 @@
               <w:b w:val="0"/>
               <w:noProof/>
               <w:color w:val="auto"/>
-              <w:lang w:eastAsia="ja-JP"/>
+              <w:lang w:val="en-US" w:eastAsia="ja-JP"/>
             </w:rPr>
           </w:pPr>
           <w:r>
@@ -218,8 +241,6 @@
           <w:r>
             <w:fldChar w:fldCharType="separate"/>
           </w:r>
-          <w:bookmarkStart w:id="0" w:name="_GoBack"/>
-          <w:bookmarkEnd w:id="0"/>
           <w:r>
             <w:rPr>
               <w:noProof/>
@@ -232,7 +253,7 @@
               <w:b w:val="0"/>
               <w:noProof/>
               <w:color w:val="auto"/>
-              <w:lang w:eastAsia="ja-JP"/>
+              <w:lang w:val="en-US" w:eastAsia="ja-JP"/>
             </w:rPr>
             <w:tab/>
           </w:r>
@@ -258,7 +279,7 @@
             <w:rPr>
               <w:noProof/>
             </w:rPr>
-            <w:instrText xml:space="preserve"> PAGEREF _Toc164347257 \h </w:instrText>
+            <w:instrText xml:space="preserve"> PAGEREF _Toc169078635 \h </w:instrText>
           </w:r>
           <w:r>
             <w:rPr>
@@ -295,7 +316,7 @@
               <w:noProof/>
               <w:sz w:val="24"/>
               <w:szCs w:val="24"/>
-              <w:lang w:eastAsia="ja-JP"/>
+              <w:lang w:val="en-US" w:eastAsia="ja-JP"/>
             </w:rPr>
           </w:pPr>
           <w:r>
@@ -309,7 +330,7 @@
               <w:noProof/>
               <w:sz w:val="24"/>
               <w:szCs w:val="24"/>
-              <w:lang w:eastAsia="ja-JP"/>
+              <w:lang w:val="en-US" w:eastAsia="ja-JP"/>
             </w:rPr>
             <w:tab/>
           </w:r>
@@ -335,7 +356,7 @@
             <w:rPr>
               <w:noProof/>
             </w:rPr>
-            <w:instrText xml:space="preserve"> PAGEREF _Toc164347258 \h </w:instrText>
+            <w:instrText xml:space="preserve"> PAGEREF _Toc169078636 \h </w:instrText>
           </w:r>
           <w:r>
             <w:rPr>
@@ -372,7 +393,7 @@
               <w:noProof/>
               <w:sz w:val="24"/>
               <w:szCs w:val="24"/>
-              <w:lang w:eastAsia="ja-JP"/>
+              <w:lang w:val="en-US" w:eastAsia="ja-JP"/>
             </w:rPr>
           </w:pPr>
           <w:r>
@@ -386,7 +407,7 @@
               <w:noProof/>
               <w:sz w:val="24"/>
               <w:szCs w:val="24"/>
-              <w:lang w:eastAsia="ja-JP"/>
+              <w:lang w:val="en-US" w:eastAsia="ja-JP"/>
             </w:rPr>
             <w:tab/>
           </w:r>
@@ -412,7 +433,7 @@
             <w:rPr>
               <w:noProof/>
             </w:rPr>
-            <w:instrText xml:space="preserve"> PAGEREF _Toc164347259 \h </w:instrText>
+            <w:instrText xml:space="preserve"> PAGEREF _Toc169078637 \h </w:instrText>
           </w:r>
           <w:r>
             <w:rPr>
@@ -449,7 +470,7 @@
               <w:noProof/>
               <w:sz w:val="24"/>
               <w:szCs w:val="24"/>
-              <w:lang w:eastAsia="ja-JP"/>
+              <w:lang w:val="en-US" w:eastAsia="ja-JP"/>
             </w:rPr>
           </w:pPr>
           <w:r>
@@ -463,7 +484,7 @@
               <w:noProof/>
               <w:sz w:val="24"/>
               <w:szCs w:val="24"/>
-              <w:lang w:eastAsia="ja-JP"/>
+              <w:lang w:val="en-US" w:eastAsia="ja-JP"/>
             </w:rPr>
             <w:tab/>
           </w:r>
@@ -489,7 +510,7 @@
             <w:rPr>
               <w:noProof/>
             </w:rPr>
-            <w:instrText xml:space="preserve"> PAGEREF _Toc164347260 \h </w:instrText>
+            <w:instrText xml:space="preserve"> PAGEREF _Toc169078638 \h </w:instrText>
           </w:r>
           <w:r>
             <w:rPr>
@@ -526,7 +547,7 @@
               <w:noProof/>
               <w:sz w:val="24"/>
               <w:szCs w:val="24"/>
-              <w:lang w:eastAsia="ja-JP"/>
+              <w:lang w:val="en-US" w:eastAsia="ja-JP"/>
             </w:rPr>
           </w:pPr>
           <w:r>
@@ -540,7 +561,7 @@
               <w:noProof/>
               <w:sz w:val="24"/>
               <w:szCs w:val="24"/>
-              <w:lang w:eastAsia="ja-JP"/>
+              <w:lang w:val="en-US" w:eastAsia="ja-JP"/>
             </w:rPr>
             <w:tab/>
           </w:r>
@@ -566,7 +587,7 @@
             <w:rPr>
               <w:noProof/>
             </w:rPr>
-            <w:instrText xml:space="preserve"> PAGEREF _Toc164347261 \h </w:instrText>
+            <w:instrText xml:space="preserve"> PAGEREF _Toc169078639 \h </w:instrText>
           </w:r>
           <w:r>
             <w:rPr>
@@ -603,7 +624,7 @@
               <w:noProof/>
               <w:sz w:val="24"/>
               <w:szCs w:val="24"/>
-              <w:lang w:eastAsia="ja-JP"/>
+              <w:lang w:val="en-US" w:eastAsia="ja-JP"/>
             </w:rPr>
           </w:pPr>
           <w:r>
@@ -617,7 +638,7 @@
               <w:noProof/>
               <w:sz w:val="24"/>
               <w:szCs w:val="24"/>
-              <w:lang w:eastAsia="ja-JP"/>
+              <w:lang w:val="en-US" w:eastAsia="ja-JP"/>
             </w:rPr>
             <w:tab/>
           </w:r>
@@ -643,7 +664,7 @@
             <w:rPr>
               <w:noProof/>
             </w:rPr>
-            <w:instrText xml:space="preserve"> PAGEREF _Toc164347262 \h </w:instrText>
+            <w:instrText xml:space="preserve"> PAGEREF _Toc169078640 \h </w:instrText>
           </w:r>
           <w:r>
             <w:rPr>
@@ -660,7 +681,7 @@
             <w:rPr>
               <w:noProof/>
             </w:rPr>
-            <w:t>3</w:t>
+            <w:t>4</w:t>
           </w:r>
           <w:r>
             <w:rPr>
@@ -680,7 +701,7 @@
               <w:noProof/>
               <w:sz w:val="24"/>
               <w:szCs w:val="24"/>
-              <w:lang w:eastAsia="ja-JP"/>
+              <w:lang w:val="en-US" w:eastAsia="ja-JP"/>
             </w:rPr>
           </w:pPr>
           <w:r>
@@ -694,7 +715,7 @@
               <w:noProof/>
               <w:sz w:val="24"/>
               <w:szCs w:val="24"/>
-              <w:lang w:eastAsia="ja-JP"/>
+              <w:lang w:val="en-US" w:eastAsia="ja-JP"/>
             </w:rPr>
             <w:tab/>
           </w:r>
@@ -720,7 +741,7 @@
             <w:rPr>
               <w:noProof/>
             </w:rPr>
-            <w:instrText xml:space="preserve"> PAGEREF _Toc164347263 \h </w:instrText>
+            <w:instrText xml:space="preserve"> PAGEREF _Toc169078641 \h </w:instrText>
           </w:r>
           <w:r>
             <w:rPr>
@@ -757,7 +778,7 @@
               <w:noProof/>
               <w:sz w:val="24"/>
               <w:szCs w:val="24"/>
-              <w:lang w:eastAsia="ja-JP"/>
+              <w:lang w:val="en-US" w:eastAsia="ja-JP"/>
             </w:rPr>
           </w:pPr>
           <w:r>
@@ -771,7 +792,7 @@
               <w:noProof/>
               <w:sz w:val="24"/>
               <w:szCs w:val="24"/>
-              <w:lang w:eastAsia="ja-JP"/>
+              <w:lang w:val="en-US" w:eastAsia="ja-JP"/>
             </w:rPr>
             <w:tab/>
           </w:r>
@@ -797,7 +818,7 @@
             <w:rPr>
               <w:noProof/>
             </w:rPr>
-            <w:instrText xml:space="preserve"> PAGEREF _Toc164347264 \h </w:instrText>
+            <w:instrText xml:space="preserve"> PAGEREF _Toc169078642 \h </w:instrText>
           </w:r>
           <w:r>
             <w:rPr>
@@ -835,7 +856,7 @@
               <w:b w:val="0"/>
               <w:noProof/>
               <w:color w:val="auto"/>
-              <w:lang w:eastAsia="ja-JP"/>
+              <w:lang w:val="en-US" w:eastAsia="ja-JP"/>
             </w:rPr>
           </w:pPr>
           <w:r>
@@ -850,7 +871,7 @@
               <w:b w:val="0"/>
               <w:noProof/>
               <w:color w:val="auto"/>
-              <w:lang w:eastAsia="ja-JP"/>
+              <w:lang w:val="en-US" w:eastAsia="ja-JP"/>
             </w:rPr>
             <w:tab/>
           </w:r>
@@ -876,7 +897,7 @@
             <w:rPr>
               <w:noProof/>
             </w:rPr>
-            <w:instrText xml:space="preserve"> PAGEREF _Toc164347265 \h </w:instrText>
+            <w:instrText xml:space="preserve"> PAGEREF _Toc169078643 \h </w:instrText>
           </w:r>
           <w:r>
             <w:rPr>
@@ -913,7 +934,7 @@
               <w:noProof/>
               <w:sz w:val="24"/>
               <w:szCs w:val="24"/>
-              <w:lang w:eastAsia="ja-JP"/>
+              <w:lang w:val="en-US" w:eastAsia="ja-JP"/>
             </w:rPr>
           </w:pPr>
           <w:r>
@@ -927,7 +948,7 @@
               <w:noProof/>
               <w:sz w:val="24"/>
               <w:szCs w:val="24"/>
-              <w:lang w:eastAsia="ja-JP"/>
+              <w:lang w:val="en-US" w:eastAsia="ja-JP"/>
             </w:rPr>
             <w:tab/>
           </w:r>
@@ -953,7 +974,7 @@
             <w:rPr>
               <w:noProof/>
             </w:rPr>
-            <w:instrText xml:space="preserve"> PAGEREF _Toc164347266 \h </w:instrText>
+            <w:instrText xml:space="preserve"> PAGEREF _Toc169078644 \h </w:instrText>
           </w:r>
           <w:r>
             <w:rPr>
@@ -970,7 +991,240 @@
             <w:rPr>
               <w:noProof/>
             </w:rPr>
-            <w:t>4</w:t>
+            <w:t>5</w:t>
+          </w:r>
+          <w:r>
+            <w:rPr>
+              <w:noProof/>
+            </w:rPr>
+            <w:fldChar w:fldCharType="end"/>
+          </w:r>
+        </w:p>
+        <w:p>
+          <w:pPr>
+            <w:pStyle w:val="TOC1"/>
+            <w:tabs>
+              <w:tab w:val="left" w:pos="426"/>
+              <w:tab w:val="right" w:leader="dot" w:pos="8290"/>
+            </w:tabs>
+            <w:rPr>
+              <w:rFonts w:asciiTheme="minorHAnsi" w:hAnsiTheme="minorHAnsi"/>
+              <w:b w:val="0"/>
+              <w:noProof/>
+              <w:color w:val="auto"/>
+              <w:lang w:val="en-US" w:eastAsia="ja-JP"/>
+            </w:rPr>
+          </w:pPr>
+          <w:r>
+            <w:rPr>
+              <w:noProof/>
+            </w:rPr>
+            <w:t>4.</w:t>
+          </w:r>
+          <w:r>
+            <w:rPr>
+              <w:rFonts w:asciiTheme="minorHAnsi" w:hAnsiTheme="minorHAnsi"/>
+              <w:b w:val="0"/>
+              <w:noProof/>
+              <w:color w:val="auto"/>
+              <w:lang w:val="en-US" w:eastAsia="ja-JP"/>
+            </w:rPr>
+            <w:tab/>
+          </w:r>
+          <w:r>
+            <w:rPr>
+              <w:noProof/>
+            </w:rPr>
+            <w:t>Testergebnisse</w:t>
+          </w:r>
+          <w:r>
+            <w:rPr>
+              <w:noProof/>
+            </w:rPr>
+            <w:tab/>
+          </w:r>
+          <w:r>
+            <w:rPr>
+              <w:noProof/>
+            </w:rPr>
+            <w:fldChar w:fldCharType="begin"/>
+          </w:r>
+          <w:r>
+            <w:rPr>
+              <w:noProof/>
+            </w:rPr>
+            <w:instrText xml:space="preserve"> PAGEREF _Toc169078645 \h </w:instrText>
+          </w:r>
+          <w:r>
+            <w:rPr>
+              <w:noProof/>
+            </w:rPr>
+          </w:r>
+          <w:r>
+            <w:rPr>
+              <w:noProof/>
+            </w:rPr>
+            <w:fldChar w:fldCharType="separate"/>
+          </w:r>
+          <w:r>
+            <w:rPr>
+              <w:noProof/>
+            </w:rPr>
+            <w:t>6</w:t>
+          </w:r>
+          <w:r>
+            <w:rPr>
+              <w:noProof/>
+            </w:rPr>
+            <w:fldChar w:fldCharType="end"/>
+          </w:r>
+        </w:p>
+        <w:p>
+          <w:pPr>
+            <w:pStyle w:val="TOC2"/>
+            <w:tabs>
+              <w:tab w:val="left" w:pos="574"/>
+              <w:tab w:val="right" w:leader="dot" w:pos="8290"/>
+            </w:tabs>
+            <w:rPr>
+              <w:noProof/>
+              <w:sz w:val="24"/>
+              <w:szCs w:val="24"/>
+              <w:lang w:val="en-US" w:eastAsia="ja-JP"/>
+            </w:rPr>
+          </w:pPr>
+          <w:r>
+            <w:rPr>
+              <w:noProof/>
+            </w:rPr>
+            <w:t>4.1.</w:t>
+          </w:r>
+          <w:r>
+            <w:rPr>
+              <w:noProof/>
+              <w:sz w:val="24"/>
+              <w:szCs w:val="24"/>
+              <w:lang w:val="en-US" w:eastAsia="ja-JP"/>
+            </w:rPr>
+            <w:tab/>
+          </w:r>
+          <w:r>
+            <w:rPr>
+              <w:noProof/>
+            </w:rPr>
+            <w:t>Ergebnisse der Unit-Tests</w:t>
+          </w:r>
+          <w:r>
+            <w:rPr>
+              <w:noProof/>
+            </w:rPr>
+            <w:tab/>
+          </w:r>
+          <w:r>
+            <w:rPr>
+              <w:noProof/>
+            </w:rPr>
+            <w:fldChar w:fldCharType="begin"/>
+          </w:r>
+          <w:r>
+            <w:rPr>
+              <w:noProof/>
+            </w:rPr>
+            <w:instrText xml:space="preserve"> PAGEREF _Toc169078646 \h </w:instrText>
+          </w:r>
+          <w:r>
+            <w:rPr>
+              <w:noProof/>
+            </w:rPr>
+          </w:r>
+          <w:r>
+            <w:rPr>
+              <w:noProof/>
+            </w:rPr>
+            <w:fldChar w:fldCharType="separate"/>
+          </w:r>
+          <w:r>
+            <w:rPr>
+              <w:noProof/>
+            </w:rPr>
+            <w:t>6</w:t>
+          </w:r>
+          <w:r>
+            <w:rPr>
+              <w:noProof/>
+            </w:rPr>
+            <w:fldChar w:fldCharType="end"/>
+          </w:r>
+        </w:p>
+        <w:p>
+          <w:pPr>
+            <w:pStyle w:val="TOC2"/>
+            <w:tabs>
+              <w:tab w:val="left" w:pos="574"/>
+              <w:tab w:val="right" w:leader="dot" w:pos="8290"/>
+            </w:tabs>
+            <w:rPr>
+              <w:noProof/>
+              <w:sz w:val="24"/>
+              <w:szCs w:val="24"/>
+              <w:lang w:val="en-US" w:eastAsia="ja-JP"/>
+            </w:rPr>
+          </w:pPr>
+          <w:r>
+            <w:rPr>
+              <w:noProof/>
+            </w:rPr>
+            <w:t>4.2.</w:t>
+          </w:r>
+          <w:r>
+            <w:rPr>
+              <w:noProof/>
+              <w:sz w:val="24"/>
+              <w:szCs w:val="24"/>
+              <w:lang w:val="en-US" w:eastAsia="ja-JP"/>
+            </w:rPr>
+            <w:tab/>
+          </w:r>
+          <w:r>
+            <w:rPr>
+              <w:noProof/>
+            </w:rPr>
+            <w:t>Ergebnisse der Blackbox Tests</w:t>
+          </w:r>
+          <w:r>
+            <w:rPr>
+              <w:noProof/>
+            </w:rPr>
+            <w:tab/>
+          </w:r>
+          <w:r>
+            <w:rPr>
+              <w:noProof/>
+            </w:rPr>
+            <w:fldChar w:fldCharType="begin"/>
+          </w:r>
+          <w:r>
+            <w:rPr>
+              <w:noProof/>
+            </w:rPr>
+            <w:instrText xml:space="preserve"> PAGEREF _Toc169078647 \h </w:instrText>
+          </w:r>
+          <w:r>
+            <w:rPr>
+              <w:noProof/>
+            </w:rPr>
+          </w:r>
+          <w:r>
+            <w:rPr>
+              <w:noProof/>
+            </w:rPr>
+            <w:fldChar w:fldCharType="separate"/>
+          </w:r>
+          <w:r>
+            <w:rPr>
+              <w:noProof/>
+            </w:rPr>
+            <w:t>6</w:t>
           </w:r>
           <w:r>
             <w:rPr>
@@ -1000,42 +1254,42 @@
       <w:pPr>
         <w:pStyle w:val="Heading1"/>
       </w:pPr>
-      <w:bookmarkStart w:id="1" w:name="_Toc164347257"/>
+      <w:bookmarkStart w:id="0" w:name="_Toc169078635"/>
       <w:r>
         <w:lastRenderedPageBreak/>
         <w:t>Rahmenbedienungen</w:t>
       </w:r>
+      <w:bookmarkEnd w:id="0"/>
+    </w:p>
+    <w:p/>
+    <w:p>
+      <w:pPr>
+        <w:pStyle w:val="Heading2"/>
+      </w:pPr>
+      <w:bookmarkStart w:id="1" w:name="_Toc169078636"/>
+      <w:r>
+        <w:t>Testkriterien</w:t>
+      </w:r>
+      <w:r>
+        <w:t xml:space="preserve"> für </w:t>
+      </w:r>
+      <w:proofErr w:type="spellStart"/>
+      <w:r>
+        <w:t>Ge</w:t>
+      </w:r>
+      <w:proofErr w:type="spellEnd"/>
+      <w:r>
+        <w:t xml:space="preserve">- </w:t>
+      </w:r>
+      <w:proofErr w:type="spellStart"/>
+      <w:r>
+        <w:t>bzw</w:t>
+      </w:r>
+      <w:proofErr w:type="spellEnd"/>
+      <w:r>
+        <w:t xml:space="preserve"> Misslingen eines Testdurchlaufes</w:t>
+      </w:r>
       <w:bookmarkEnd w:id="1"/>
-    </w:p>
-    <w:p/>
-    <w:p>
-      <w:pPr>
-        <w:pStyle w:val="Heading2"/>
-      </w:pPr>
-      <w:bookmarkStart w:id="2" w:name="_Toc164347258"/>
-      <w:r>
-        <w:t>Testkriterien</w:t>
-      </w:r>
-      <w:r>
-        <w:t xml:space="preserve"> für </w:t>
-      </w:r>
-      <w:proofErr w:type="spellStart"/>
-      <w:r>
-        <w:t>Ge</w:t>
-      </w:r>
-      <w:proofErr w:type="spellEnd"/>
-      <w:r>
-        <w:t xml:space="preserve">- </w:t>
-      </w:r>
-      <w:proofErr w:type="spellStart"/>
-      <w:r>
-        <w:t>bzw</w:t>
-      </w:r>
-      <w:proofErr w:type="spellEnd"/>
-      <w:r>
-        <w:t xml:space="preserve"> Misslingen eines Testdurchlaufes</w:t>
-      </w:r>
-      <w:bookmarkEnd w:id="2"/>
     </w:p>
     <w:p>
       <w:r>
@@ -1056,15 +1310,36 @@
       <w:pPr>
         <w:pStyle w:val="Heading2"/>
       </w:pPr>
-      <w:bookmarkStart w:id="3" w:name="_Toc164347259"/>
+      <w:bookmarkStart w:id="2" w:name="_Toc169078637"/>
       <w:r>
         <w:t>Start- und Endzeitpunkt eines Testdurchlaufes</w:t>
       </w:r>
+      <w:bookmarkEnd w:id="2"/>
+    </w:p>
+    <w:p>
+      <w:r>
+        <w:t xml:space="preserve">Zu Beginn einer Iteration werden immer die Testfälle durchlaufen, die in der letzten Iteration implementiert wurden. Ein Testdurchlauf gilt als beendet, wenn alle Testfälle abgeschlossen wurden. Der Testkoordinator verteilt dazu die einzelnen Black-Box Testfälle an die Tester. </w:t>
+      </w:r>
+    </w:p>
+    <w:p/>
+    <w:p>
+      <w:pPr>
+        <w:pStyle w:val="Heading2"/>
+      </w:pPr>
+      <w:bookmarkStart w:id="3" w:name="_Toc169078638"/>
+      <w:r>
+        <w:t>Unterbrechung eines Tests</w:t>
+      </w:r>
       <w:bookmarkEnd w:id="3"/>
     </w:p>
     <w:p>
       <w:r>
-        <w:t xml:space="preserve">Zu Beginn einer Iteration werden immer die Testfälle durchlaufen, die in der letzten Iteration implementiert wurden. Ein Testdurchlauf gilt als beendet, wenn alle Testfälle abgeschlossen wurden. Der Testkoordinator verteilt dazu die einzelnen Black-Box Testfälle an die Tester. </w:t>
+        <w:t xml:space="preserve">Ist ein Testen aufgrund von maßgeblichen Mängeln nicht mehr möglich, muss unverzüglich der Technische Architekt und der Testkoordinator via. Mail/Skype informiert werden. Der technische Architekt leitet die Probleme an den zuständigen Programmierer weiter, oder verweist den Tester direkt an den zuständigen Programmierer. Der Testkoordinator weist dem Tester, sofern möglich, andere Testfälle zu. </w:t>
+      </w:r>
+    </w:p>
+    <w:p>
+      <w:r>
+        <w:t xml:space="preserve">Maßgebliche Mängel bedeuten, dass grundlegende Funktionen, die für die Durchführung des Tests unbedingt notwendig sind, nicht funktionieren. </w:t>
       </w:r>
     </w:p>
     <w:p/>
@@ -1072,20 +1347,29 @@
       <w:pPr>
         <w:pStyle w:val="Heading2"/>
       </w:pPr>
-      <w:bookmarkStart w:id="4" w:name="_Toc164347260"/>
-      <w:r>
-        <w:t>Unterbrechung eines Tests</w:t>
+      <w:bookmarkStart w:id="4" w:name="_Toc169078639"/>
+      <w:r>
+        <w:t>Testendprodukt / Kommunikationswege</w:t>
       </w:r>
       <w:bookmarkEnd w:id="4"/>
     </w:p>
     <w:p>
       <w:r>
-        <w:t xml:space="preserve">Ist ein Testen aufgrund von maßgeblichen Mängeln nicht mehr möglich, muss unverzüglich der Technische Architekt und der Testkoordinator via. Mail/Skype informiert werden. Der technische Architekt leitet die Probleme an den zuständigen Programmierer weiter, oder verweist den Tester direkt an den zuständigen Programmierer. Der Testkoordinator weist dem Tester, sofern möglich, andere Testfälle zu. </w:t>
-      </w:r>
-    </w:p>
-    <w:p>
-      <w:r>
-        <w:t xml:space="preserve">Maßgebliche Mängel bedeuten, dass grundlegende Funktionen, die für die Durchführung des Tests unbedingt notwendig sind, nicht funktionieren. </w:t>
+        <w:t>Am Ende eines Testdurchlaufes muss der technische Architekt vom Ergebnis informiert werden. Dieser informiert dann die zuständigen Programmierer über die Fehler. Als Basis für die Tests dienen die Black-Box Tests (</w:t>
+      </w:r>
+      <w:r>
+        <w:t>BlackBoxUndAndereTests</w:t>
+      </w:r>
+      <w:r>
+        <w:t>.doc). Die  Blackbox-Testfälle werden in einzelne Dokumente auf gesplittet, und mit dem Verteilen der Tests mitgegeben. Am Ende des Tests müssen sie komplett ausgefüllt dem Testkoordinator geschickt werden</w:t>
+      </w:r>
+      <w:proofErr w:type="gramStart"/>
+      <w:r>
+        <w:t>, der</w:t>
+      </w:r>
+      <w:proofErr w:type="gramEnd"/>
+      <w:r>
+        <w:t xml:space="preserve"> sie dann wieder zusammenfügt und archiviert. Es wird auch ein Test- und Fehlerbericht vom Testkoordinator am Ende eines Testdurchlaufes erstellt. </w:t>
       </w:r>
     </w:p>
     <w:p/>
@@ -1093,23 +1377,91 @@
       <w:pPr>
         <w:pStyle w:val="Heading2"/>
       </w:pPr>
-      <w:bookmarkStart w:id="5" w:name="_Toc164347261"/>
-      <w:r>
-        <w:t>Testendprodukt / Kommunikationswege</w:t>
+      <w:bookmarkStart w:id="5" w:name="_Toc169078640"/>
+      <w:r>
+        <w:lastRenderedPageBreak/>
+        <w:t>Art des Test</w:t>
       </w:r>
       <w:bookmarkEnd w:id="5"/>
     </w:p>
     <w:p>
-      <w:r>
-        <w:t>Am Ende eines Testdurchlaufes muss der technische Architekt vom Ergebnis informiert werden. Dieser informiert dann die zuständigen Programmierer über die Fehler. Als Basis für die Tests dienen die Black-Box Tests (Blackbox Testfälle.doc). Die  Blackbox-Testfälle werden in einzelne Dokumente auf gesplittet, und mit dem Verteilen der Tests mitgegeben. Am Ende des Tests müssen sie komplett ausgefüllt dem Testkoordinator geschickt werden</w:t>
-      </w:r>
-      <w:proofErr w:type="gramStart"/>
-      <w:r>
-        <w:t>, der</w:t>
-      </w:r>
-      <w:proofErr w:type="gramEnd"/>
-      <w:r>
-        <w:t xml:space="preserve"> sie dann wieder zusammenfügt und archiviert. Es wird auch ein Test- und Fehlerbericht vom Testkoordinator am Ende eines Testdurchlaufes erstellt. </w:t>
+      <w:pPr>
+        <w:pStyle w:val="ListParagraph"/>
+        <w:numPr>
+          <w:ilvl w:val="0"/>
+          <w:numId w:val="7"/>
+        </w:numPr>
+      </w:pPr>
+      <w:r>
+        <w:t xml:space="preserve">Für jeden </w:t>
+      </w:r>
+      <w:proofErr w:type="spellStart"/>
+      <w:r>
+        <w:t>Use</w:t>
+      </w:r>
+      <w:proofErr w:type="spellEnd"/>
+      <w:r>
+        <w:t xml:space="preserve">-Case </w:t>
+      </w:r>
+      <w:r>
+        <w:t xml:space="preserve">(d.h. z.B. erstellen eines neuen Events) </w:t>
+      </w:r>
+      <w:r>
+        <w:t>wird ein Blackbox-Testfall erstellt, der sowohl den Best-Case als auch allfäll</w:t>
+      </w:r>
+      <w:r>
+        <w:t xml:space="preserve">ige Fehlerfälle beinhalten muss (siehe: </w:t>
+      </w:r>
+      <w:proofErr w:type="spellStart"/>
+      <w:r>
+        <w:t>BlackBoxUndAndereTests</w:t>
+      </w:r>
+      <w:proofErr w:type="spellEnd"/>
+      <w:r>
+        <w:t xml:space="preserve"> </w:t>
+      </w:r>
+      <w:r>
+        <w:t>Dokument)</w:t>
+      </w:r>
+    </w:p>
+    <w:p>
+      <w:pPr>
+        <w:pStyle w:val="ListParagraph"/>
+        <w:numPr>
+          <w:ilvl w:val="0"/>
+          <w:numId w:val="7"/>
+        </w:numPr>
+      </w:pPr>
+      <w:r>
+        <w:t>DAO Komponenten werden mittels Unit-Tests auf korrekter Funktion überprüft.</w:t>
+      </w:r>
+    </w:p>
+    <w:p>
+      <w:pPr>
+        <w:pStyle w:val="ListParagraph"/>
+        <w:numPr>
+          <w:ilvl w:val="0"/>
+          <w:numId w:val="7"/>
+        </w:numPr>
+      </w:pPr>
+      <w:proofErr w:type="spellStart"/>
+      <w:r>
+        <w:t>Graphical</w:t>
+      </w:r>
+      <w:proofErr w:type="spellEnd"/>
+      <w:r>
+        <w:t xml:space="preserve"> User Interface Komponenten werden mittels Blackbox-Tests überprüft (siehe: </w:t>
+      </w:r>
+      <w:proofErr w:type="spellStart"/>
+      <w:r>
+        <w:t>BlackBoxUndAndereTests</w:t>
+      </w:r>
+      <w:proofErr w:type="spellEnd"/>
+      <w:r>
+        <w:t xml:space="preserve"> </w:t>
+      </w:r>
+      <w:r>
+        <w:t>Dokument).</w:t>
       </w:r>
     </w:p>
     <w:p/>
@@ -1117,134 +1469,311 @@
       <w:pPr>
         <w:pStyle w:val="Heading2"/>
       </w:pPr>
-      <w:bookmarkStart w:id="6" w:name="_Toc164347262"/>
-      <w:r>
-        <w:t>Art des Test</w:t>
+      <w:bookmarkStart w:id="6" w:name="_Toc169078641"/>
+      <w:r>
+        <w:t>Technologie-</w:t>
+      </w:r>
+      <w:proofErr w:type="spellStart"/>
+      <w:r>
+        <w:t>Stack</w:t>
       </w:r>
       <w:bookmarkEnd w:id="6"/>
-    </w:p>
-    <w:p>
-      <w:r>
-        <w:t xml:space="preserve">Für jeden </w:t>
-      </w:r>
+      <w:proofErr w:type="spellEnd"/>
+    </w:p>
+    <w:p>
       <w:proofErr w:type="spellStart"/>
       <w:r>
-        <w:t>Use</w:t>
+        <w:t>Maven</w:t>
       </w:r>
       <w:proofErr w:type="spellEnd"/>
       <w:r>
-        <w:t>-Case wird ein Blackbox-Testfall erstellt, der sowohl den Best-Case als auch allfällige Fehlerfälle beinhalten muss.</w:t>
-      </w:r>
+        <w:t xml:space="preserve">, </w:t>
+      </w:r>
+      <w:proofErr w:type="spellStart"/>
+      <w:r>
+        <w:t>Wicket</w:t>
+      </w:r>
+      <w:proofErr w:type="spellEnd"/>
+      <w:r>
+        <w:t xml:space="preserve">, </w:t>
+      </w:r>
+      <w:proofErr w:type="spellStart"/>
+      <w:r>
+        <w:t>Hibernate</w:t>
+      </w:r>
+      <w:proofErr w:type="spellEnd"/>
+      <w:r>
+        <w:t xml:space="preserve">, Spring, Facebook API, JSP, dom4J, </w:t>
+      </w:r>
+      <w:proofErr w:type="spellStart"/>
+      <w:r>
+        <w:t>jUnit</w:t>
+      </w:r>
+      <w:proofErr w:type="spellEnd"/>
     </w:p>
     <w:p/>
     <w:p>
       <w:pPr>
         <w:pStyle w:val="Heading2"/>
       </w:pPr>
-      <w:bookmarkStart w:id="7" w:name="_Toc164347263"/>
-      <w:r>
-        <w:t>Technologie-</w:t>
+      <w:bookmarkStart w:id="7" w:name="_Toc169078642"/>
+      <w:r>
+        <w:t>Probleme bei Testdurchführung</w:t>
+      </w:r>
+      <w:bookmarkEnd w:id="7"/>
+    </w:p>
+    <w:p>
+      <w:r>
+        <w:t>Sollte es zu Problemen kommen, die eine Durchführung der Tests unmöglich macht (z.B. mangelnde Hardware-</w:t>
       </w:r>
       <w:proofErr w:type="spellStart"/>
       <w:r>
-        <w:t>Stack</w:t>
-      </w:r>
-      <w:bookmarkEnd w:id="7"/>
+        <w:t>Resourcen</w:t>
+      </w:r>
       <w:proofErr w:type="spellEnd"/>
-    </w:p>
-    <w:p>
+      <w:r>
+        <w:t>), ist unmittelbar der Testkoordinator davon in Kenntnis zu setzen.</w:t>
+      </w:r>
+    </w:p>
+    <w:p/>
+    <w:p>
+      <w:r>
+        <w:t xml:space="preserve">Da der Testbeauftragte </w:t>
+      </w:r>
+      <w:r>
+        <w:t xml:space="preserve">(Emre </w:t>
+      </w:r>
       <w:proofErr w:type="spellStart"/>
       <w:r>
-        <w:t>Maven</w:t>
+        <w:t>Diker</w:t>
       </w:r>
       <w:proofErr w:type="spellEnd"/>
       <w:r>
-        <w:t xml:space="preserve">, </w:t>
+        <w:t xml:space="preserve">) </w:t>
+      </w:r>
+      <w:r>
+        <w:t xml:space="preserve">das Projekt verlassen hat wird Patrick Neubauer die Blackbox Tests übernehmen und Metin </w:t>
       </w:r>
       <w:proofErr w:type="spellStart"/>
       <w:r>
-        <w:t>Wicket</w:t>
+        <w:t>L</w:t>
+      </w:r>
+      <w:r>
+        <w:t>japo</w:t>
       </w:r>
       <w:proofErr w:type="spellEnd"/>
       <w:r>
-        <w:t xml:space="preserve">, </w:t>
+        <w:t xml:space="preserve"> die Unit-Tests der DAO </w:t>
+      </w:r>
+      <w:r>
+        <w:t xml:space="preserve">und Domain </w:t>
+      </w:r>
+      <w:r>
+        <w:t>Komponenten.</w:t>
+      </w:r>
+    </w:p>
+    <w:p>
+      <w:pPr>
+        <w:pStyle w:val="Heading1"/>
+      </w:pPr>
+      <w:bookmarkStart w:id="8" w:name="_Toc169078643"/>
+      <w:r>
+        <w:t>Teststrategie</w:t>
+      </w:r>
+      <w:bookmarkEnd w:id="8"/>
+    </w:p>
+    <w:p>
+      <w:r>
+        <w:t xml:space="preserve">Der Zweck des System-Tests ist die Sicherung der Produktqualität und die Gewährleistung der Funktionalität des Programmes. Diese Tests dienen nicht zur Sicherstellung einer gewissen Qualität des Source-Codes. </w:t>
+      </w:r>
+    </w:p>
+    <w:p>
+      <w:r>
+        <w:br w:type="page"/>
+      </w:r>
+    </w:p>
+    <w:p/>
+    <w:p>
+      <w:pPr>
+        <w:pStyle w:val="Heading2"/>
+      </w:pPr>
+      <w:bookmarkStart w:id="9" w:name="_Toc169078644"/>
+      <w:r>
+        <w:t>Testgegenstand und Testfälle</w:t>
+      </w:r>
+      <w:bookmarkEnd w:id="9"/>
+    </w:p>
+    <w:p/>
+    <w:p>
+      <w:r>
+        <w:t>Die hier angeführten Komponenten werden durch Unit-Tests überprüft:</w:t>
+      </w:r>
+    </w:p>
+    <w:p/>
+    <w:p>
+      <w:r>
+        <w:rPr>
+          <w:noProof/>
+          <w:lang w:val="en-US"/>
+        </w:rPr>
+        <w:drawing>
+          <wp:inline distT="0" distB="0" distL="0" distR="0" wp14:anchorId="0AF340CE" wp14:editId="7F51B553">
+            <wp:extent cx="1443543" cy="2514600"/>
+            <wp:effectExtent l="0" t="0" r="4445" b="0"/>
+            <wp:docPr id="2" name="Picture 1" descr="Macintosh HD:Users:paty:Desktop:Screen shot 2011-06-07 at 14.57.17.png"/>
+            <wp:cNvGraphicFramePr>
+              <a:graphicFrameLocks xmlns:a="http://schemas.openxmlformats.org/drawingml/2006/main" noChangeAspect="1"/>
+            </wp:cNvGraphicFramePr>
+            <a:graphic xmlns:a="http://schemas.openxmlformats.org/drawingml/2006/main">
+              <a:graphicData uri="http://schemas.openxmlformats.org/drawingml/2006/picture">
+                <pic:pic xmlns:pic="http://schemas.openxmlformats.org/drawingml/2006/picture">
+                  <pic:nvPicPr>
+                    <pic:cNvPr id="0" name="Picture 1" descr="Macintosh HD:Users:paty:Desktop:Screen shot 2011-06-07 at 14.57.17.png"/>
+                    <pic:cNvPicPr preferRelativeResize="0">
+                      <a:picLocks noChangeAspect="1" noChangeArrowheads="1"/>
+                    </pic:cNvPicPr>
+                  </pic:nvPicPr>
+                  <pic:blipFill>
+                    <a:blip r:embed="rId10">
+                      <a:extLst>
+                        <a:ext uri="{28A0092B-C50C-407E-A947-70E740481C1C}">
+                          <a14:useLocalDpi xmlns:a14="http://schemas.microsoft.com/office/drawing/2010/main" val="0"/>
+                        </a:ext>
+                      </a:extLst>
+                    </a:blip>
+                    <a:srcRect/>
+                    <a:stretch>
+                      <a:fillRect/>
+                    </a:stretch>
+                  </pic:blipFill>
+                  <pic:spPr bwMode="auto">
+                    <a:xfrm>
+                      <a:off x="0" y="0"/>
+                      <a:ext cx="1443543" cy="2514600"/>
+                    </a:xfrm>
+                    <a:prstGeom prst="rect">
+                      <a:avLst/>
+                    </a:prstGeom>
+                    <a:noFill/>
+                    <a:ln>
+                      <a:noFill/>
+                    </a:ln>
+                  </pic:spPr>
+                </pic:pic>
+              </a:graphicData>
+            </a:graphic>
+          </wp:inline>
+        </w:drawing>
+      </w:r>
+    </w:p>
+    <w:p/>
+    <w:p>
+      <w:r>
+        <w:t>Für jeden der oben genannten Komponenten wird ein Unit Test erstellt und durchgeführt. Die Ergebnisse davon sind in diesem Dokument festgehalten.</w:t>
+      </w:r>
+    </w:p>
+    <w:p/>
+    <w:p>
+      <w:r>
+        <w:t>Die restlichen Fälle werden durch</w:t>
+      </w:r>
+      <w:r>
+        <w:t xml:space="preserve"> Blackbox Tests </w:t>
+      </w:r>
+      <w:r>
+        <w:t>(</w:t>
+      </w:r>
+      <w:r>
+        <w:t xml:space="preserve">siehe </w:t>
+      </w:r>
+      <w:bookmarkStart w:id="10" w:name="_GoBack"/>
+      <w:bookmarkEnd w:id="10"/>
+      <w:r>
+        <w:t>„</w:t>
       </w:r>
       <w:proofErr w:type="spellStart"/>
       <w:r>
-        <w:t>Hibernate</w:t>
+        <w:t>BlackBoxUndAndereTests</w:t>
       </w:r>
       <w:proofErr w:type="spellEnd"/>
       <w:r>
-        <w:t xml:space="preserve">, Spring, Facebook API, JSP, dom4J, </w:t>
+        <w:t>“</w:t>
+      </w:r>
+      <w:r>
+        <w:t xml:space="preserve"> Dokument) überprüft.</w:t>
+      </w:r>
+    </w:p>
+    <w:p>
+      <w:r>
+        <w:br w:type="page"/>
+      </w:r>
+    </w:p>
+    <w:p>
+      <w:pPr>
+        <w:pStyle w:val="Heading1"/>
+      </w:pPr>
+      <w:bookmarkStart w:id="11" w:name="_Toc169078645"/>
+      <w:r>
+        <w:lastRenderedPageBreak/>
+        <w:t>Test</w:t>
+      </w:r>
+      <w:r>
+        <w:t>ergebnisse</w:t>
+      </w:r>
+      <w:bookmarkEnd w:id="11"/>
+    </w:p>
+    <w:p>
+      <w:pPr>
+        <w:pStyle w:val="Heading2"/>
+      </w:pPr>
+      <w:bookmarkStart w:id="12" w:name="_Toc169078646"/>
+      <w:r>
+        <w:t>Ergebnisse der Unit-Tests</w:t>
+      </w:r>
+      <w:bookmarkEnd w:id="12"/>
+    </w:p>
+    <w:p/>
+    <w:p>
+      <w:r>
+        <w:t>[TO DO BY METIN]</w:t>
+      </w:r>
+    </w:p>
+    <w:p>
+      <w:pPr>
+        <w:pStyle w:val="Heading2"/>
+      </w:pPr>
+      <w:bookmarkStart w:id="13" w:name="_Toc169078647"/>
+      <w:r>
+        <w:t>Ergebnisse der Blackbox Tests</w:t>
+      </w:r>
+      <w:bookmarkEnd w:id="13"/>
+    </w:p>
+    <w:p/>
+    <w:p>
+      <w:r>
+        <w:t xml:space="preserve">Siehe </w:t>
+      </w:r>
+      <w:r>
+        <w:t>„</w:t>
       </w:r>
       <w:proofErr w:type="spellStart"/>
       <w:r>
-        <w:t>jUnit</w:t>
+        <w:t>BlackBoxUndAndereTests</w:t>
       </w:r>
       <w:proofErr w:type="spellEnd"/>
-    </w:p>
-    <w:p/>
-    <w:p>
-      <w:pPr>
-        <w:pStyle w:val="Heading2"/>
-      </w:pPr>
-      <w:bookmarkStart w:id="8" w:name="_Toc164347264"/>
-      <w:r>
-        <w:t>Probleme bei Testdurchführung</w:t>
-      </w:r>
-      <w:bookmarkEnd w:id="8"/>
-    </w:p>
-    <w:p>
-      <w:r>
-        <w:t>Sollte es zu Problemen kommen, die eine Durchführung der Tests unmöglich macht (z.B. mangelnde Hardware-</w:t>
-      </w:r>
-      <w:proofErr w:type="spellStart"/>
-      <w:r>
-        <w:t>Resourcen</w:t>
-      </w:r>
-      <w:proofErr w:type="spellEnd"/>
-      <w:r>
-        <w:t>), ist unmittelbar der Testkoordinator davon in Kenntnis zu setzen.</w:t>
-      </w:r>
-    </w:p>
-    <w:p/>
-    <w:p>
-      <w:pPr>
-        <w:pStyle w:val="Heading1"/>
-      </w:pPr>
-      <w:bookmarkStart w:id="9" w:name="_Toc164347265"/>
-      <w:r>
-        <w:t>Teststrategie</w:t>
-      </w:r>
-      <w:bookmarkEnd w:id="9"/>
-    </w:p>
-    <w:p>
-      <w:r>
-        <w:t xml:space="preserve">Der Zweck des System-Tests ist die Sicherung der Produktqualität und die Gewährleistung der Funktionalität des Programmes. Diese Tests dienen nicht zur Sicherstellung einer gewissen Qualität des Source-Codes. </w:t>
-      </w:r>
-    </w:p>
-    <w:p/>
-    <w:p>
-      <w:pPr>
-        <w:pStyle w:val="Heading2"/>
-      </w:pPr>
-      <w:bookmarkStart w:id="10" w:name="_Toc164347266"/>
-      <w:r>
-        <w:t>Testgegenstand und Testfälle</w:t>
-      </w:r>
-      <w:bookmarkEnd w:id="10"/>
-    </w:p>
-    <w:p>
-      <w:r>
-        <w:t>Siehe Dokument „Blackbox Testfälle“</w:t>
+      <w:r>
+        <w:t>“ Dokument</w:t>
+      </w:r>
+      <w:r>
+        <w:t>.</w:t>
       </w:r>
     </w:p>
     <w:p/>
     <w:sectPr>
-      <w:headerReference w:type="even" r:id="rId10"/>
-      <w:headerReference w:type="default" r:id="rId11"/>
-      <w:footerReference w:type="even" r:id="rId12"/>
-      <w:footerReference w:type="default" r:id="rId13"/>
+      <w:headerReference w:type="even" r:id="rId11"/>
+      <w:headerReference w:type="default" r:id="rId12"/>
+      <w:footerReference w:type="even" r:id="rId13"/>
+      <w:footerReference w:type="default" r:id="rId14"/>
       <w:pgSz w:w="11900" w:h="16840"/>
       <w:pgMar w:top="1440" w:right="1800" w:bottom="1440" w:left="1800" w:header="708" w:footer="708" w:gutter="0"/>
       <w:cols w:space="708"/>
@@ -1344,7 +1873,7 @@
         <w:rStyle w:val="PageNumber"/>
         <w:noProof/>
       </w:rPr>
-      <w:t>2</w:t>
+      <w:t>5</w:t>
     </w:r>
     <w:r>
       <w:rPr>
@@ -1405,7 +1934,6 @@
         <w:temporary/>
         <w:showingPlcHdr/>
       </w:sdtPr>
-      <w:sdtEndPr/>
       <w:sdtContent>
         <w:r>
           <w:t>[Type text]</w:t>
@@ -1418,13 +1946,9 @@
     <w:sdt>
       <w:sdtPr>
         <w:id w:val="171999624"/>
-        <w:placeholder>
-          <w:docPart w:val="40CA0776F5E07C4E9B979CEFF9C49C4A"/>
-        </w:placeholder>
         <w:temporary/>
         <w:showingPlcHdr/>
       </w:sdtPr>
-      <w:sdtEndPr/>
       <w:sdtContent>
         <w:r>
           <w:t>[Type text]</w:t>
@@ -1440,7 +1964,6 @@
         <w:temporary/>
         <w:showingPlcHdr/>
       </w:sdtPr>
-      <w:sdtEndPr/>
       <w:sdtContent>
         <w:r>
           <w:t>[Type text]</w:t>
@@ -1824,6 +2347,119 @@
     </w:lvl>
   </w:abstractNum>
   <w:abstractNum w:abstractNumId="4">
+    <w:nsid w:val="6C8E4D0C"/>
+    <w:multiLevelType w:val="hybridMultilevel"/>
+    <w:tmpl w:val="3B7EE13C"/>
+    <w:lvl w:ilvl="0" w:tplc="04090001">
+      <w:start w:val="1"/>
+      <w:numFmt w:val="bullet"/>
+      <w:lvlText w:val=""/>
+      <w:lvlJc w:val="left"/>
+      <w:pPr>
+        <w:ind w:left="720" w:hanging="360"/>
+      </w:pPr>
+      <w:rPr>
+        <w:rFonts w:ascii="Symbol" w:hAnsi="Symbol" w:hint="default"/>
+      </w:rPr>
+    </w:lvl>
+    <w:lvl w:ilvl="1" w:tplc="04090003" w:tentative="1">
+      <w:start w:val="1"/>
+      <w:numFmt w:val="bullet"/>
+      <w:lvlText w:val="o"/>
+      <w:lvlJc w:val="left"/>
+      <w:pPr>
+        <w:ind w:left="1440" w:hanging="360"/>
+      </w:pPr>
+      <w:rPr>
+        <w:rFonts w:ascii="Courier New" w:hAnsi="Courier New" w:cs="Courier New" w:hint="default"/>
+      </w:rPr>
+    </w:lvl>
+    <w:lvl w:ilvl="2" w:tplc="04090005" w:tentative="1">
+      <w:start w:val="1"/>
+      <w:numFmt w:val="bullet"/>
+      <w:lvlText w:val=""/>
+      <w:lvlJc w:val="left"/>
+      <w:pPr>
+        <w:ind w:left="2160" w:hanging="360"/>
+      </w:pPr>
+      <w:rPr>
+        <w:rFonts w:ascii="Wingdings" w:hAnsi="Wingdings" w:hint="default"/>
+      </w:rPr>
+    </w:lvl>
+    <w:lvl w:ilvl="3" w:tplc="04090001" w:tentative="1">
+      <w:start w:val="1"/>
+      <w:numFmt w:val="bullet"/>
+      <w:lvlText w:val=""/>
+      <w:lvlJc w:val="left"/>
+      <w:pPr>
+        <w:ind w:left="2880" w:hanging="360"/>
+      </w:pPr>
+      <w:rPr>
+        <w:rFonts w:ascii="Symbol" w:hAnsi="Symbol" w:hint="default"/>
+      </w:rPr>
+    </w:lvl>
+    <w:lvl w:ilvl="4" w:tplc="04090003" w:tentative="1">
+      <w:start w:val="1"/>
+      <w:numFmt w:val="bullet"/>
+      <w:lvlText w:val="o"/>
+      <w:lvlJc w:val="left"/>
+      <w:pPr>
+        <w:ind w:left="3600" w:hanging="360"/>
+      </w:pPr>
+      <w:rPr>
+        <w:rFonts w:ascii="Courier New" w:hAnsi="Courier New" w:cs="Courier New" w:hint="default"/>
+      </w:rPr>
+    </w:lvl>
+    <w:lvl w:ilvl="5" w:tplc="04090005" w:tentative="1">
+      <w:start w:val="1"/>
+      <w:numFmt w:val="bullet"/>
+      <w:lvlText w:val=""/>
+      <w:lvlJc w:val="left"/>
+      <w:pPr>
+        <w:ind w:left="4320" w:hanging="360"/>
+      </w:pPr>
+      <w:rPr>
+        <w:rFonts w:ascii="Wingdings" w:hAnsi="Wingdings" w:hint="default"/>
+      </w:rPr>
+    </w:lvl>
+    <w:lvl w:ilvl="6" w:tplc="04090001" w:tentative="1">
+      <w:start w:val="1"/>
+      <w:numFmt w:val="bullet"/>
+      <w:lvlText w:val=""/>
+      <w:lvlJc w:val="left"/>
+      <w:pPr>
+        <w:ind w:left="5040" w:hanging="360"/>
+      </w:pPr>
+      <w:rPr>
+        <w:rFonts w:ascii="Symbol" w:hAnsi="Symbol" w:hint="default"/>
+      </w:rPr>
+    </w:lvl>
+    <w:lvl w:ilvl="7" w:tplc="04090003" w:tentative="1">
+      <w:start w:val="1"/>
+      <w:numFmt w:val="bullet"/>
+      <w:lvlText w:val="o"/>
+      <w:lvlJc w:val="left"/>
+      <w:pPr>
+        <w:ind w:left="5760" w:hanging="360"/>
+      </w:pPr>
+      <w:rPr>
+        <w:rFonts w:ascii="Courier New" w:hAnsi="Courier New" w:cs="Courier New" w:hint="default"/>
+      </w:rPr>
+    </w:lvl>
+    <w:lvl w:ilvl="8" w:tplc="04090005" w:tentative="1">
+      <w:start w:val="1"/>
+      <w:numFmt w:val="bullet"/>
+      <w:lvlText w:val=""/>
+      <w:lvlJc w:val="left"/>
+      <w:pPr>
+        <w:ind w:left="6480" w:hanging="360"/>
+      </w:pPr>
+      <w:rPr>
+        <w:rFonts w:ascii="Wingdings" w:hAnsi="Wingdings" w:hint="default"/>
+      </w:rPr>
+    </w:lvl>
+  </w:abstractNum>
+  <w:abstractNum w:abstractNumId="5">
     <w:nsid w:val="72F50132"/>
     <w:multiLevelType w:val="multilevel"/>
     <w:tmpl w:val="37229DA4"/>
@@ -1910,10 +2546,10 @@
     </w:lvl>
   </w:abstractNum>
   <w:num w:numId="1">
-    <w:abstractNumId w:val="4"/>
+    <w:abstractNumId w:val="5"/>
   </w:num>
   <w:num w:numId="2">
-    <w:abstractNumId w:val="4"/>
+    <w:abstractNumId w:val="5"/>
     <w:lvlOverride w:ilvl="0">
       <w:startOverride w:val="1"/>
     </w:lvlOverride>
@@ -1953,6 +2589,9 @@
   </w:num>
   <w:num w:numId="6">
     <w:abstractNumId w:val="2"/>
+  </w:num>
+  <w:num w:numId="7">
+    <w:abstractNumId w:val="4"/>
   </w:num>
 </w:numbering>
 </file>
@@ -2524,6 +3163,17 @@
     <w:unhideWhenUsed/>
     <w:rsid w:val="0038057B"/>
   </w:style>
+  <w:style w:type="paragraph" w:styleId="ListParagraph">
+    <w:name w:val="List Paragraph"/>
+    <w:basedOn w:val="Normal"/>
+    <w:uiPriority w:val="34"/>
+    <w:qFormat/>
+    <w:rsid w:val="003C10BD"/>
+    <w:pPr>
+      <w:ind w:left="720"/>
+      <w:contextualSpacing/>
+    </w:pPr>
+  </w:style>
 </w:styles>
 </file>
 
@@ -3094,44 +3744,54 @@
     <w:unhideWhenUsed/>
     <w:rsid w:val="0038057B"/>
   </w:style>
+  <w:style w:type="paragraph" w:styleId="ListParagraph">
+    <w:name w:val="List Paragraph"/>
+    <w:basedOn w:val="Normal"/>
+    <w:uiPriority w:val="34"/>
+    <w:qFormat/>
+    <w:rsid w:val="003C10BD"/>
+    <w:pPr>
+      <w:ind w:left="720"/>
+      <w:contextualSpacing/>
+    </w:pPr>
+  </w:style>
 </w:styles>
 </file>
 
 <file path=word/glossary/document.xml><?xml version="1.0" encoding="utf-8"?>
-<w:glossaryDocument xmlns:wpc="http://schemas.microsoft.com/office/word/2010/wordprocessingCanvas" xmlns:mo="http://schemas.microsoft.com/office/mac/office/2008/main" xmlns:mc="http://schemas.openxmlformats.org/markup-compatibility/2006" xmlns:mv="urn:schemas-microsoft-com:mac:vml" xmlns:o="urn:schemas-microsoft-com:office:office" xmlns:r="http://schemas.openxmlformats.org/officeDocument/2006/relationships" xmlns:m="http://schemas.openxmlformats.org/officeDocument/2006/math" xmlns:v="urn:schemas-microsoft-com:vml" xmlns:wp14="http://schemas.microsoft.com/office/word/2010/wordprocessingDrawing" xmlns:wp="http://schemas.openxmlformats.org/drawingml/2006/wordprocessingDrawing" xmlns:w10="urn:schemas-microsoft-com:office:word" xmlns:w="http://schemas.openxmlformats.org/wordprocessingml/2006/main" xmlns:w14="http://schemas.microsoft.com/office/word/2010/wordml" xmlns:wpg="http://schemas.microsoft.com/office/word/2010/wordprocessingGroup" xmlns:wpi="http://schemas.microsoft.com/office/word/2010/wordprocessingInk" xmlns:wne="http://schemas.microsoft.com/office/word/2006/wordml" xmlns:wps="http://schemas.microsoft.com/office/word/2010/wordprocessingShape" mc:Ignorable="w14 wp14">
-  <w:docParts>
-    <w:docPart>
-      <w:docPartPr>
-        <w:name w:val="C7281678F0C3E542BD2CECEE2483CE38"/>
-        <w:category>
-          <w:name w:val="General"/>
-          <w:gallery w:val="placeholder"/>
-        </w:category>
-        <w:types>
-          <w:type w:val="bbPlcHdr"/>
-        </w:types>
-        <w:behaviors>
-          <w:behavior w:val="content"/>
-        </w:behaviors>
-        <w:guid w:val="{A23B67F4-A528-6743-A730-DC7312E22BF6}"/>
-      </w:docPartPr>
-      <w:docPartBody>
-        <w:p>
-          <w:pPr>
-            <w:pStyle w:val="C7281678F0C3E542BD2CECEE2483CE38"/>
-          </w:pPr>
-          <w:r>
-            <w:t>[Type text]</w:t>
-          </w:r>
-        </w:p>
-      </w:docPartBody>
-    </w:docPart>
-  </w:docParts>
-</w:glossaryDocument>
+<w:glossaryDocument xmlns:wpc="http://schemas.microsoft.com/office/word/2010/wordprocessingCanvas" xmlns:mo="http://schemas.microsoft.com/office/mac/office/2008/main" xmlns:mc="http://schemas.openxmlformats.org/markup-compatibility/2006" xmlns:mv="urn:schemas-microsoft-com:mac:vml" xmlns:o="urn:schemas-microsoft-com:office:office" xmlns:r="http://schemas.openxmlformats.org/officeDocument/2006/relationships" xmlns:m="http://schemas.openxmlformats.org/officeDocument/2006/math" xmlns:v="urn:schemas-microsoft-com:vml" xmlns:wp14="http://schemas.microsoft.com/office/word/2010/wordprocessingDrawing" xmlns:wp="http://schemas.openxmlformats.org/drawingml/2006/wordprocessingDrawing" xmlns:w10="urn:schemas-microsoft-com:office:word" xmlns:w="http://schemas.openxmlformats.org/wordprocessingml/2006/main" xmlns:w14="http://schemas.microsoft.com/office/word/2010/wordml" xmlns:wpg="http://schemas.microsoft.com/office/word/2010/wordprocessingGroup" xmlns:wpi="http://schemas.microsoft.com/office/word/2010/wordprocessingInk" xmlns:wne="http://schemas.microsoft.com/office/word/2006/wordml" xmlns:wps="http://schemas.microsoft.com/office/word/2010/wordprocessingShape" mc:Ignorable="w14 wp14"/>
 </file>
 
 <file path=word/glossary/fontTable.xml><?xml version="1.0" encoding="utf-8"?>
 <w:fonts xmlns:mc="http://schemas.openxmlformats.org/markup-compatibility/2006" xmlns:r="http://schemas.openxmlformats.org/officeDocument/2006/relationships" xmlns:w="http://schemas.openxmlformats.org/wordprocessingml/2006/main" xmlns:w14="http://schemas.microsoft.com/office/word/2010/wordml" mc:Ignorable="w14">
+  <w:font w:name="Symbol">
+    <w:panose1 w:val="00000000000000000000"/>
+    <w:charset w:val="02"/>
+    <w:family w:val="auto"/>
+    <w:pitch w:val="variable"/>
+    <w:sig w:usb0="00000000" w:usb1="10000000" w:usb2="00000000" w:usb3="00000000" w:csb0="80000000" w:csb1="00000000"/>
+  </w:font>
+  <w:font w:name="Times New Roman">
+    <w:panose1 w:val="02020603050405020304"/>
+    <w:charset w:val="00"/>
+    <w:family w:val="auto"/>
+    <w:pitch w:val="variable"/>
+    <w:sig w:usb0="E0002AEF" w:usb1="C0007841" w:usb2="00000009" w:usb3="00000000" w:csb0="000001FF" w:csb1="00000000"/>
+  </w:font>
+  <w:font w:name="Courier New">
+    <w:panose1 w:val="02070309020205020404"/>
+    <w:charset w:val="00"/>
+    <w:family w:val="auto"/>
+    <w:pitch w:val="variable"/>
+    <w:sig w:usb0="E0002AFF" w:usb1="C0007843" w:usb2="00000009" w:usb3="00000000" w:csb0="000001FF" w:csb1="00000000"/>
+  </w:font>
+  <w:font w:name="Wingdings">
+    <w:panose1 w:val="05000000000000000000"/>
+    <w:charset w:val="02"/>
+    <w:family w:val="auto"/>
+    <w:pitch w:val="variable"/>
+    <w:sig w:usb0="00000000" w:usb1="10000000" w:usb2="00000000" w:usb3="00000000" w:csb0="80000000" w:csb1="00000000"/>
+  </w:font>
   <w:font w:name="Cambria">
     <w:panose1 w:val="02040503050406030204"/>
     <w:charset w:val="00"/>
@@ -3140,19 +3800,10 @@
     <w:sig w:usb0="E00002FF" w:usb1="400004FF" w:usb2="00000000" w:usb3="00000000" w:csb0="0000019F" w:csb1="00000000"/>
   </w:font>
   <w:font w:name="ＭＳ 明朝">
-    <w:panose1 w:val="00000000000000000000"/>
-    <w:charset w:val="80"/>
-    <w:family w:val="roman"/>
-    <w:notTrueType/>
-    <w:pitch w:val="fixed"/>
-    <w:sig w:usb0="00000001" w:usb1="08070000" w:usb2="00000010" w:usb3="00000000" w:csb0="00020000" w:csb1="00000000"/>
-  </w:font>
-  <w:font w:name="Times New Roman">
-    <w:panose1 w:val="02020603050405020304"/>
-    <w:charset w:val="00"/>
+    <w:charset w:val="4E"/>
     <w:family w:val="auto"/>
     <w:pitch w:val="variable"/>
-    <w:sig w:usb0="E0002AFF" w:usb1="C0007841" w:usb2="00000009" w:usb3="00000000" w:csb0="000001FF" w:csb1="00000000"/>
+    <w:sig w:usb0="E00002FF" w:usb1="6AC7FDFB" w:usb2="00000012" w:usb3="00000000" w:csb0="0002009F" w:csb1="00000000"/>
   </w:font>
   <w:font w:name="Calibri">
     <w:panose1 w:val="020F0502020204030204"/>
@@ -3162,12 +3813,10 @@
     <w:sig w:usb0="E10002FF" w:usb1="4000ACFF" w:usb2="00000009" w:usb3="00000000" w:csb0="0000019F" w:csb1="00000000"/>
   </w:font>
   <w:font w:name="ＭＳ ゴシック">
-    <w:panose1 w:val="00000000000000000000"/>
-    <w:charset w:val="80"/>
-    <w:family w:val="modern"/>
-    <w:notTrueType/>
-    <w:pitch w:val="fixed"/>
-    <w:sig w:usb0="00000001" w:usb1="08070000" w:usb2="00000010" w:usb3="00000000" w:csb0="00020000" w:csb1="00000000"/>
+    <w:charset w:val="4E"/>
+    <w:family w:val="auto"/>
+    <w:pitch w:val="variable"/>
+    <w:sig w:usb0="E00002FF" w:usb1="6AC7FDFB" w:usb2="00000012" w:usb3="00000000" w:csb0="0002009F" w:csb1="00000000"/>
   </w:font>
   <w:font w:name="Lucida Grande">
     <w:panose1 w:val="020B0600040502020204"/>
@@ -3202,6 +3851,7 @@
     <w:rsidRoot w:val="00461949"/>
     <w:rsid w:val="002304E5"/>
     <w:rsid w:val="00461949"/>
+    <w:rsid w:val="00A7076F"/>
   </w:rsids>
   <m:mathPr>
     <m:mathFont m:val="Cambria Math"/>
@@ -3219,8 +3869,8 @@
   <w:themeFontLang w:val="de-DE" w:eastAsia="ja-JP"/>
   <w:clrSchemeMapping w:bg1="light1" w:t1="dark1" w:bg2="light2" w:t2="dark2" w:accent1="accent1" w:accent2="accent2" w:accent3="accent3" w:accent4="accent4" w:accent5="accent5" w:accent6="accent6" w:hyperlink="hyperlink" w:followedHyperlink="followedHyperlink"/>
   <w:doNotAutoCompressPictures/>
-  <w:decimalSymbol w:val=","/>
-  <w:listSeparator w:val=";"/>
+  <w:decimalSymbol w:val="."/>
+  <w:listSeparator w:val=","/>
   <w14:defaultImageDpi w14:val="300"/>
 </w:settings>
 </file>
@@ -3975,7 +4625,7 @@
 </file>
 
 <file path=customXml/itemProps1.xml><?xml version="1.0" encoding="utf-8"?>
-<ds:datastoreItem xmlns:ds="http://schemas.openxmlformats.org/officeDocument/2006/customXml" ds:itemID="{6A7398E1-4A5E-1040-8AB0-F899DC6CC278}">
+<ds:datastoreItem xmlns:ds="http://schemas.openxmlformats.org/officeDocument/2006/customXml" ds:itemID="{847F851F-87D8-A247-B3D9-D6199B4DDEEF}">
   <ds:schemaRefs>
     <ds:schemaRef ds:uri="http://schemas.openxmlformats.org/officeDocument/2006/bibliography"/>
   </ds:schemaRefs>

</xml_diff>